<commit_message>
documentação e upgrade codigo clock_management
</commit_message>
<xml_diff>
--- a/Relatorio_SE2.docx
+++ b/Relatorio_SE2.docx
@@ -38,7 +38,7 @@
                     <a:blip r:embed="rId8" cstate="print">
                       <a:extLst>
                         <a:ext uri="{28A0092B-C50C-407E-A947-70E740481C1C}">
-                          <a14:useLocalDpi xmlns="" xmlns:wpc="http://schemas.microsoft.com/office/word/2010/wordprocessingCanvas" xmlns:mc="http://schemas.openxmlformats.org/markup-compatibility/2006" xmlns:o="urn:schemas-microsoft-com:office:office" xmlns:v="urn:schemas-microsoft-com:vml" xmlns:wp14="http://schemas.microsoft.com/office/word/2010/wordprocessingDrawing" xmlns:w10="urn:schemas-microsoft-com:office:word" xmlns:w="http://schemas.openxmlformats.org/wordprocessingml/2006/main" xmlns:w14="http://schemas.microsoft.com/office/word/2010/wordml" xmlns:wpg="http://schemas.microsoft.com/office/word/2010/wordprocessingGroup" xmlns:wpi="http://schemas.microsoft.com/office/word/2010/wordprocessingInk" xmlns:wps="http://schemas.microsoft.com/office/word/2010/wordprocessingShape" xmlns:a14="http://schemas.microsoft.com/office/drawing/2010/main" val="0"/>
+                          <a14:useLocalDpi xmlns:a14="http://schemas.microsoft.com/office/drawing/2010/main" xmlns:wps="http://schemas.microsoft.com/office/word/2010/wordprocessingShape" xmlns:wpi="http://schemas.microsoft.com/office/word/2010/wordprocessingInk" xmlns:wpg="http://schemas.microsoft.com/office/word/2010/wordprocessingGroup" xmlns:w14="http://schemas.microsoft.com/office/word/2010/wordml" xmlns:w="http://schemas.openxmlformats.org/wordprocessingml/2006/main" xmlns:w10="urn:schemas-microsoft-com:office:word" xmlns:wp14="http://schemas.microsoft.com/office/word/2010/wordprocessingDrawing" xmlns:v="urn:schemas-microsoft-com:vml" xmlns:o="urn:schemas-microsoft-com:office:office" xmlns:mc="http://schemas.openxmlformats.org/markup-compatibility/2006" xmlns:wpc="http://schemas.microsoft.com/office/word/2010/wordprocessingCanvas" xmlns="" val="0"/>
                         </a:ext>
                       </a:extLst>
                     </a:blip>
@@ -180,16 +180,14 @@
         </w:rPr>
         <w:t xml:space="preserve">o </w:t>
       </w:r>
-      <w:proofErr w:type="spellStart"/>
       <w:r>
         <w:rPr>
           <w:b/>
           <w:sz w:val="36"/>
           <w:szCs w:val="32"/>
         </w:rPr>
-        <w:t>Projecto</w:t>
-      </w:r>
-      <w:proofErr w:type="spellEnd"/>
+        <w:t>Projeto</w:t>
+      </w:r>
       <w:r>
         <w:rPr>
           <w:b/>
@@ -380,7 +378,7 @@
           <w:r>
             <w:fldChar w:fldCharType="separate"/>
           </w:r>
-          <w:hyperlink w:anchor="_Toc393900431" w:history="1">
+          <w:hyperlink w:anchor="_Toc393966148" w:history="1">
             <w:r>
               <w:rPr>
                 <w:rStyle w:val="Hiperligao"/>
@@ -407,7 +405,7 @@
                 <w:noProof/>
                 <w:webHidden/>
               </w:rPr>
-              <w:instrText xml:space="preserve"> PAGEREF _Toc393900431 \h </w:instrText>
+              <w:instrText xml:space="preserve"> PAGEREF _Toc393966148 \h </w:instrText>
             </w:r>
             <w:r>
               <w:rPr>
@@ -450,7 +448,7 @@
               <w:lang w:eastAsia="pt-PT"/>
             </w:rPr>
           </w:pPr>
-          <w:hyperlink w:anchor="_Toc393900432" w:history="1">
+          <w:hyperlink w:anchor="_Toc393966149" w:history="1">
             <w:r>
               <w:rPr>
                 <w:rStyle w:val="Hiperligao"/>
@@ -477,7 +475,7 @@
                 <w:noProof/>
                 <w:webHidden/>
               </w:rPr>
-              <w:instrText xml:space="preserve"> PAGEREF _Toc393900432 \h </w:instrText>
+              <w:instrText xml:space="preserve"> PAGEREF _Toc393966149 \h </w:instrText>
             </w:r>
             <w:r>
               <w:rPr>
@@ -520,7 +518,7 @@
               <w:lang w:eastAsia="pt-PT"/>
             </w:rPr>
           </w:pPr>
-          <w:hyperlink w:anchor="_Toc393900433" w:history="1">
+          <w:hyperlink w:anchor="_Toc393966150" w:history="1">
             <w:r>
               <w:rPr>
                 <w:rStyle w:val="Hiperligao"/>
@@ -547,7 +545,7 @@
                 <w:noProof/>
                 <w:webHidden/>
               </w:rPr>
-              <w:instrText xml:space="preserve"> PAGEREF _Toc393900433 \h </w:instrText>
+              <w:instrText xml:space="preserve"> PAGEREF _Toc393966150 \h </w:instrText>
             </w:r>
             <w:r>
               <w:rPr>
@@ -590,7 +588,7 @@
               <w:lang w:eastAsia="pt-PT"/>
             </w:rPr>
           </w:pPr>
-          <w:hyperlink w:anchor="_Toc393900434" w:history="1">
+          <w:hyperlink w:anchor="_Toc393966151" w:history="1">
             <w:r>
               <w:rPr>
                 <w:rStyle w:val="Hiperligao"/>
@@ -617,7 +615,7 @@
                 <w:noProof/>
                 <w:webHidden/>
               </w:rPr>
-              <w:instrText xml:space="preserve"> PAGEREF _Toc393900434 \h </w:instrText>
+              <w:instrText xml:space="preserve"> PAGEREF _Toc393966151 \h </w:instrText>
             </w:r>
             <w:r>
               <w:rPr>
@@ -660,7 +658,7 @@
               <w:lang w:eastAsia="pt-PT"/>
             </w:rPr>
           </w:pPr>
-          <w:hyperlink w:anchor="_Toc393900435" w:history="1">
+          <w:hyperlink w:anchor="_Toc393966152" w:history="1">
             <w:r>
               <w:rPr>
                 <w:rStyle w:val="Hiperligao"/>
@@ -687,7 +685,7 @@
                 <w:noProof/>
                 <w:webHidden/>
               </w:rPr>
-              <w:instrText xml:space="preserve"> PAGEREF _Toc393900435 \h </w:instrText>
+              <w:instrText xml:space="preserve"> PAGEREF _Toc393966152 \h </w:instrText>
             </w:r>
             <w:r>
               <w:rPr>
@@ -730,7 +728,7 @@
               <w:lang w:eastAsia="pt-PT"/>
             </w:rPr>
           </w:pPr>
-          <w:hyperlink w:anchor="_Toc393900436" w:history="1">
+          <w:hyperlink w:anchor="_Toc393966153" w:history="1">
             <w:r>
               <w:rPr>
                 <w:rStyle w:val="Hiperligao"/>
@@ -757,7 +755,7 @@
                 <w:noProof/>
                 <w:webHidden/>
               </w:rPr>
-              <w:instrText xml:space="preserve"> PAGEREF _Toc393900436 \h </w:instrText>
+              <w:instrText xml:space="preserve"> PAGEREF _Toc393966153 \h </w:instrText>
             </w:r>
             <w:r>
               <w:rPr>
@@ -804,7 +802,7 @@
       <w:pPr>
         <w:pStyle w:val="Ttulo1"/>
       </w:pPr>
-      <w:bookmarkStart w:id="0" w:name="_Toc393900431"/>
+      <w:bookmarkStart w:id="0" w:name="_Toc393966148"/>
       <w:r>
         <w:lastRenderedPageBreak/>
         <w:t>Introdução</w:t>
@@ -916,7 +914,7 @@
       <w:pPr>
         <w:pStyle w:val="Ttulo1"/>
       </w:pPr>
-      <w:bookmarkStart w:id="1" w:name="_Toc393900432"/>
+      <w:bookmarkStart w:id="1" w:name="_Toc393966149"/>
       <w:r>
         <w:lastRenderedPageBreak/>
         <w:t>Desenvolvimento</w:t>
@@ -933,7 +931,7 @@
       <w:pPr>
         <w:pStyle w:val="Ttulo2"/>
       </w:pPr>
-      <w:bookmarkStart w:id="2" w:name="_Toc393900433"/>
+      <w:bookmarkStart w:id="2" w:name="_Toc393966150"/>
       <w:r>
         <w:t>Arquitetura</w:t>
       </w:r>
@@ -1321,7 +1319,7 @@
       <w:pPr>
         <w:pStyle w:val="Ttulo2"/>
       </w:pPr>
-      <w:bookmarkStart w:id="3" w:name="_Toc393900434"/>
+      <w:bookmarkStart w:id="3" w:name="_Toc393966151"/>
       <w:r>
         <w:lastRenderedPageBreak/>
         <w:t>Implementação</w:t>
@@ -1545,7 +1543,7 @@
       <w:pPr>
         <w:pStyle w:val="Ttulo2"/>
       </w:pPr>
-      <w:bookmarkStart w:id="4" w:name="_Toc393900435"/>
+      <w:bookmarkStart w:id="4" w:name="_Toc393966152"/>
       <w:r>
         <w:lastRenderedPageBreak/>
         <w:t>Organização</w:t>
@@ -1697,6 +1695,7 @@
       <w:proofErr w:type="spellStart"/>
       <w:r>
         <w:rPr>
+          <w:i/>
           <w:sz w:val="24"/>
         </w:rPr>
         <w:t>StandBy</w:t>
@@ -1823,7 +1822,7 @@
       <w:pPr>
         <w:pStyle w:val="Ttulo1"/>
       </w:pPr>
-      <w:bookmarkStart w:id="5" w:name="_Toc393900436"/>
+      <w:bookmarkStart w:id="5" w:name="_Toc393966153"/>
       <w:r>
         <w:lastRenderedPageBreak/>
         <w:t>Conclusão</w:t>
@@ -1976,7 +1975,7 @@
             <w:rPr>
               <w:noProof/>
             </w:rPr>
-            <w:t>2</w:t>
+            <w:t>8</w:t>
           </w:r>
         </w:fldSimple>
       </w:p>
@@ -2848,7 +2847,7 @@
 </file>
 
 <file path=customXml/itemProps1.xml><?xml version="1.0" encoding="utf-8"?>
-<ds:datastoreItem xmlns:ds="http://schemas.openxmlformats.org/officeDocument/2006/customXml" ds:itemID="{2CAF8828-843D-44D7-BBCD-8A21FC0EAA82}">
+<ds:datastoreItem xmlns:ds="http://schemas.openxmlformats.org/officeDocument/2006/customXml" ds:itemID="{2BF7109C-0343-4867-9B65-A0E4268A7B06}">
   <ds:schemaRefs>
     <ds:schemaRef ds:uri="http://schemas.openxmlformats.org/officeDocument/2006/bibliography"/>
   </ds:schemaRefs>

</xml_diff>